<commit_message>
Finish report for assignment2a
</commit_message>
<xml_diff>
--- a/Assignments/Assignment1/Assignment1_Truong Ngoc Gia Hieu_105565520_Report.docx
+++ b/Assignments/Assignment1/Assignment1_Truong Ngoc Gia Hieu_105565520_Report.docx
@@ -15,8 +15,8 @@
           <w:lang w:val="en-US"/>
         </w:rPr>
       </w:pPr>
-      <w:bookmarkStart w:id="0" w:name="_Toc19506"/>
-      <w:bookmarkStart w:id="1" w:name="_Toc25351"/>
+      <w:bookmarkStart w:id="0" w:name="_Toc25351"/>
+      <w:bookmarkStart w:id="1" w:name="_Toc19506"/>
       <w:bookmarkStart w:id="2" w:name="_Toc1248"/>
       <w:r>
         <w:rPr>
@@ -734,8 +734,6 @@
         </w:rPr>
         <w:t xml:space="preserve"> </w:t>
       </w:r>
-      <w:bookmarkStart w:id="9" w:name="_GoBack"/>
-      <w:bookmarkEnd w:id="9"/>
     </w:p>
     <w:p>
       <w:pPr>
@@ -8237,7 +8235,6 @@
           <w:sz w:val="24"/>
           <w:szCs w:val="24"/>
           <w:u w:val="none"/>
-          <w:bdr w:val="none" w:color="auto" w:sz="0" w:space="0"/>
           <w:shd w:val="clear" w:fill="FFFFFF"/>
           <w:vertAlign w:val="baseline"/>
         </w:rPr>
@@ -8275,7 +8272,6 @@
           <w:sz w:val="24"/>
           <w:szCs w:val="24"/>
           <w:u w:val="none"/>
-          <w:bdr w:val="none" w:color="auto" w:sz="0" w:space="0"/>
           <w:shd w:val="clear" w:fill="FFFFFF"/>
           <w:vertAlign w:val="baseline"/>
         </w:rPr>
@@ -8313,7 +8309,6 @@
           <w:sz w:val="24"/>
           <w:szCs w:val="24"/>
           <w:u w:val="none"/>
-          <w:bdr w:val="none" w:color="auto" w:sz="0" w:space="0"/>
           <w:shd w:val="clear" w:fill="FFFFFF"/>
           <w:vertAlign w:val="baseline"/>
         </w:rPr>
@@ -8367,6 +8362,7 @@
         <w:keepLines w:val="0"/>
         <w:widowControl/>
         <w:numPr>
+          <w:ilvl w:val="0"/>
           <w:numId w:val="0"/>
         </w:numPr>
         <w:suppressLineNumbers w:val="0"/>
@@ -8424,6 +8420,7 @@
         <w:keepLines w:val="0"/>
         <w:widowControl/>
         <w:numPr>
+          <w:ilvl w:val="0"/>
           <w:numId w:val="0"/>
         </w:numPr>
         <w:suppressLineNumbers w:val="0"/>
@@ -8919,7 +8916,6 @@
           <w:sz w:val="24"/>
           <w:szCs w:val="24"/>
           <w:u w:val="none"/>
-          <w:bdr w:val="none" w:color="auto" w:sz="0" w:space="0"/>
           <w:shd w:val="clear" w:fill="FFFFFF"/>
           <w:vertAlign w:val="baseline"/>
         </w:rPr>
@@ -8932,6 +8928,7 @@
         <w:keepLines w:val="0"/>
         <w:widowControl/>
         <w:numPr>
+          <w:ilvl w:val="0"/>
           <w:numId w:val="0"/>
         </w:numPr>
         <w:suppressLineNumbers w:val="0"/>
@@ -8973,6 +8970,7 @@
         <w:keepLines w:val="0"/>
         <w:widowControl/>
         <w:numPr>
+          <w:ilvl w:val="0"/>
           <w:numId w:val="0"/>
         </w:numPr>
         <w:suppressLineNumbers w:val="0"/>
@@ -9078,7 +9076,6 @@
           <w:bCs w:val="0"/>
           <w:sz w:val="24"/>
           <w:szCs w:val="24"/>
-          <w:bdr w:val="none" w:color="auto" w:sz="0" w:space="0"/>
         </w:rPr>
         <w:drawing>
           <wp:anchor distT="0" distB="0" distL="114300" distR="114300" simplePos="0" relativeHeight="251668480" behindDoc="0" locked="0" layoutInCell="1" allowOverlap="1">
@@ -9329,7 +9326,6 @@
           <w:sz w:val="25"/>
           <w:szCs w:val="25"/>
           <w:u w:val="none"/>
-          <w:bdr w:val="none" w:color="auto" w:sz="0" w:space="0"/>
           <w:shd w:val="clear" w:fill="FFFFFF"/>
           <w:vertAlign w:val="baseline"/>
         </w:rPr>
@@ -9344,7 +9340,6 @@
           <w:sz w:val="24"/>
           <w:szCs w:val="24"/>
           <w:u w:val="none"/>
-          <w:bdr w:val="none" w:color="auto" w:sz="0" w:space="0"/>
           <w:shd w:val="clear" w:fill="FFFFFF"/>
           <w:vertAlign w:val="baseline"/>
         </w:rPr>
@@ -9376,21 +9371,19 @@
           <w:sz w:val="24"/>
           <w:szCs w:val="24"/>
           <w:u w:val="none"/>
-          <w:bdr w:val="none" w:color="auto" w:sz="0" w:space="0"/>
-          <w:shd w:val="clear" w:fill="FFFFFF"/>
-          <w:vertAlign w:val="baseline"/>
-        </w:rPr>
-      </w:pPr>
-      <w:r>
-        <w:rPr>
-          <w:rFonts w:hint="default" w:ascii="Times New Roman" w:hAnsi="Times New Roman" w:cs="Times New Roman"/>
-          <w:i w:val="0"/>
-          <w:iCs w:val="0"/>
-          <w:color w:val="000000"/>
-          <w:sz w:val="24"/>
-          <w:szCs w:val="24"/>
-          <w:u w:val="none"/>
-          <w:bdr w:val="none" w:color="auto" w:sz="0" w:space="0"/>
+          <w:shd w:val="clear" w:fill="FFFFFF"/>
+          <w:vertAlign w:val="baseline"/>
+        </w:rPr>
+      </w:pPr>
+      <w:r>
+        <w:rPr>
+          <w:rFonts w:hint="default" w:ascii="Times New Roman" w:hAnsi="Times New Roman" w:cs="Times New Roman"/>
+          <w:i w:val="0"/>
+          <w:iCs w:val="0"/>
+          <w:color w:val="000000"/>
+          <w:sz w:val="24"/>
+          <w:szCs w:val="24"/>
+          <w:u w:val="none"/>
           <w:shd w:val="clear" w:fill="FFFFFF"/>
           <w:vertAlign w:val="baseline"/>
         </w:rPr>
@@ -9690,7 +9683,6 @@
           <w:sz w:val="24"/>
           <w:szCs w:val="24"/>
           <w:u w:val="none"/>
-          <w:bdr w:val="none" w:color="auto" w:sz="0" w:space="0"/>
           <w:shd w:val="clear" w:fill="FFFFFF"/>
           <w:vertAlign w:val="baseline"/>
         </w:rPr>
@@ -10245,6 +10237,7 @@
         <w:keepLines w:val="0"/>
         <w:widowControl/>
         <w:numPr>
+          <w:ilvl w:val="0"/>
           <w:numId w:val="0"/>
         </w:numPr>
         <w:suppressLineNumbers w:val="0"/>
@@ -10297,6 +10290,7 @@
         <w:keepLines w:val="0"/>
         <w:widowControl/>
         <w:numPr>
+          <w:ilvl w:val="0"/>
           <w:numId w:val="0"/>
         </w:numPr>
         <w:suppressLineNumbers w:val="0"/>
@@ -10861,7 +10855,6 @@
           <w:sz w:val="24"/>
           <w:szCs w:val="24"/>
           <w:u w:val="none"/>
-          <w:bdr w:val="none" w:color="auto" w:sz="0" w:space="0"/>
           <w:shd w:val="clear" w:fill="FFFFFF"/>
           <w:vertAlign w:val="baseline"/>
         </w:rPr>
@@ -11715,46 +11708,18 @@
           <w:shd w:val="clear" w:color="auto" w:fill="auto"/>
           <w:lang w:val="en-US"/>
         </w:rPr>
-        <w:t xml:space="preserve">Part </w:t>
-      </w:r>
-      <w:r>
-        <w:rPr>
-          <w:rFonts w:hint="default" w:ascii="Times New Roman" w:hAnsi="Times New Roman" w:cs="Times New Roman"/>
-          <w:b/>
-          <w:bCs/>
-          <w:color w:val="auto"/>
+        <w:t xml:space="preserve">Part E: </w:t>
+      </w:r>
+      <w:r>
+        <w:rPr>
+          <w:rFonts w:hint="default" w:ascii="Times New Roman" w:hAnsi="Times New Roman" w:eastAsia="SimSun" w:cs="Times New Roman"/>
+          <w:b/>
+          <w:bCs/>
+          <w:i w:val="0"/>
+          <w:iCs w:val="0"/>
+          <w:color w:val="000000"/>
           <w:sz w:val="32"/>
           <w:szCs w:val="32"/>
-          <w:highlight w:val="none"/>
-          <w:shd w:val="clear" w:color="auto" w:fill="auto"/>
-          <w:lang w:val="en-US"/>
-        </w:rPr>
-        <w:t>E</w:t>
-      </w:r>
-      <w:r>
-        <w:rPr>
-          <w:rFonts w:hint="default" w:ascii="Times New Roman" w:hAnsi="Times New Roman" w:cs="Times New Roman"/>
-          <w:b/>
-          <w:bCs/>
-          <w:color w:val="auto"/>
-          <w:sz w:val="32"/>
-          <w:szCs w:val="32"/>
-          <w:highlight w:val="none"/>
-          <w:shd w:val="clear" w:color="auto" w:fill="auto"/>
-          <w:lang w:val="en-US"/>
-        </w:rPr>
-        <w:t xml:space="preserve">: </w:t>
-      </w:r>
-      <w:r>
-        <w:rPr>
-          <w:rFonts w:hint="default" w:ascii="Times New Roman" w:hAnsi="Times New Roman" w:eastAsia="SimSun" w:cs="Times New Roman"/>
-          <w:b/>
-          <w:bCs/>
-          <w:i w:val="0"/>
-          <w:iCs w:val="0"/>
-          <w:color w:val="000000"/>
-          <w:sz w:val="32"/>
-          <w:szCs w:val="32"/>
           <w:u w:val="none"/>
           <w:shd w:val="clear" w:fill="FFFFFF"/>
           <w:vertAlign w:val="baseline"/>
@@ -11774,12 +11739,16 @@
         <w:jc w:val="both"/>
         <w:rPr>
           <w:rFonts w:hint="default" w:ascii="Times New Roman" w:hAnsi="Times New Roman" w:cs="Times New Roman"/>
-          <w:color w:val="auto"/>
-        </w:rPr>
-      </w:pPr>
-      <w:r>
-        <w:rPr>
-          <w:rFonts w:hint="default" w:ascii="Times New Roman" w:hAnsi="Times New Roman" w:cs="Times New Roman"/>
+          <w:b w:val="0"/>
+          <w:bCs w:val="0"/>
+          <w:color w:val="auto"/>
+        </w:rPr>
+      </w:pPr>
+      <w:r>
+        <w:rPr>
+          <w:rFonts w:hint="default" w:ascii="Times New Roman" w:hAnsi="Times New Roman" w:cs="Times New Roman"/>
+          <w:b w:val="0"/>
+          <w:bCs w:val="0"/>
           <w:i w:val="0"/>
           <w:iCs w:val="0"/>
           <w:color w:val="000000"/>
@@ -11812,13 +11781,15 @@
         <w:textAlignment w:val="baseline"/>
         <w:rPr>
           <w:rFonts w:hint="default" w:ascii="Times New Roman" w:hAnsi="Times New Roman" w:cs="Times New Roman"/>
-        </w:rPr>
-      </w:pPr>
-      <w:r>
-        <w:rPr>
-          <w:rFonts w:hint="default" w:ascii="Times New Roman" w:hAnsi="Times New Roman" w:eastAsia="SimSun" w:cs="Times New Roman"/>
-          <w:b/>
-          <w:bCs/>
+          <w:b w:val="0"/>
+          <w:bCs w:val="0"/>
+        </w:rPr>
+      </w:pPr>
+      <w:r>
+        <w:rPr>
+          <w:rFonts w:hint="default" w:ascii="Times New Roman" w:hAnsi="Times New Roman" w:eastAsia="SimSun" w:cs="Times New Roman"/>
+          <w:b w:val="0"/>
+          <w:bCs w:val="0"/>
           <w:i w:val="0"/>
           <w:iCs w:val="0"/>
           <w:color w:val="000000"/>
@@ -11833,6 +11804,8 @@
       <w:r>
         <w:rPr>
           <w:rFonts w:hint="default" w:ascii="Times New Roman" w:hAnsi="Times New Roman" w:eastAsia="SimSun" w:cs="Times New Roman"/>
+          <w:b w:val="0"/>
+          <w:bCs w:val="0"/>
           <w:i w:val="0"/>
           <w:iCs w:val="0"/>
           <w:color w:val="000000"/>
@@ -11865,38 +11838,28 @@
         <w:textAlignment w:val="baseline"/>
         <w:rPr>
           <w:rFonts w:hint="default" w:ascii="Times New Roman" w:hAnsi="Times New Roman" w:cs="Times New Roman"/>
-        </w:rPr>
-      </w:pPr>
-      <w:r>
-        <w:rPr>
-          <w:rFonts w:hint="default" w:ascii="Times New Roman" w:hAnsi="Times New Roman" w:cs="Times New Roman"/>
-          <w:b/>
-          <w:bCs/>
-          <w:i w:val="0"/>
-          <w:iCs w:val="0"/>
-          <w:color w:val="000000"/>
-          <w:sz w:val="24"/>
-          <w:szCs w:val="24"/>
-          <w:u w:val="none"/>
-          <w:shd w:val="clear" w:fill="FFFFFF"/>
-          <w:vertAlign w:val="baseline"/>
-        </w:rPr>
-        <w:t>Miao et al. (2023):</w:t>
-      </w:r>
-      <w:r>
-        <w:rPr>
-          <w:rFonts w:hint="default" w:ascii="Times New Roman" w:hAnsi="Times New Roman" w:cs="Times New Roman"/>
-          <w:i w:val="0"/>
-          <w:iCs w:val="0"/>
-          <w:color w:val="000000"/>
-          <w:sz w:val="24"/>
-          <w:szCs w:val="24"/>
-          <w:u w:val="none"/>
-          <w:shd w:val="clear" w:fill="FFFFFF"/>
-          <w:vertAlign w:val="baseline"/>
-        </w:rPr>
-        <w:t xml:space="preserve"> This research was crucial for my analysis of standardized guidelines and the ethical boundaries required to prevent AI from replacing human thought.</w:t>
-      </w:r>
+          <w:b w:val="0"/>
+          <w:bCs w:val="0"/>
+        </w:rPr>
+      </w:pPr>
+      <w:r>
+        <w:rPr>
+          <w:rFonts w:hint="default" w:ascii="Times New Roman" w:hAnsi="Times New Roman" w:cs="Times New Roman"/>
+          <w:b w:val="0"/>
+          <w:bCs w:val="0"/>
+          <w:i w:val="0"/>
+          <w:iCs w:val="0"/>
+          <w:color w:val="000000"/>
+          <w:sz w:val="24"/>
+          <w:szCs w:val="24"/>
+          <w:u w:val="none"/>
+          <w:shd w:val="clear" w:fill="FFFFFF"/>
+          <w:vertAlign w:val="baseline"/>
+        </w:rPr>
+        <w:t>Miao et al. (2023): This research was crucial for my analysis of standardized guidelines and the ethical boundaries required to prevent AI from replacing human thought.</w:t>
+      </w:r>
+      <w:bookmarkStart w:id="9" w:name="_GoBack"/>
+      <w:bookmarkEnd w:id="9"/>
     </w:p>
     <w:p>
       <w:pPr>
@@ -11918,67 +11881,25 @@
         <w:textAlignment w:val="baseline"/>
         <w:rPr>
           <w:rFonts w:hint="default" w:ascii="Times New Roman" w:hAnsi="Times New Roman" w:cs="Times New Roman"/>
-        </w:rPr>
-      </w:pPr>
-      <w:r>
-        <w:rPr>
-          <w:rFonts w:hint="default" w:ascii="Times New Roman" w:hAnsi="Times New Roman" w:cs="Times New Roman"/>
-          <w:b/>
-          <w:bCs/>
-          <w:i w:val="0"/>
-          <w:iCs w:val="0"/>
-          <w:color w:val="000000"/>
-          <w:sz w:val="24"/>
-          <w:szCs w:val="24"/>
-          <w:u w:val="none"/>
-          <w:shd w:val="clear" w:fill="FFFFFF"/>
-          <w:vertAlign w:val="baseline"/>
-        </w:rPr>
-        <w:t>Adadi &amp; Berrada (2018):</w:t>
-      </w:r>
-      <w:r>
-        <w:rPr>
-          <w:rFonts w:hint="default" w:ascii="Times New Roman" w:hAnsi="Times New Roman" w:cs="Times New Roman"/>
-          <w:i w:val="0"/>
-          <w:iCs w:val="0"/>
-          <w:color w:val="000000"/>
-          <w:sz w:val="24"/>
-          <w:szCs w:val="24"/>
-          <w:u w:val="none"/>
-          <w:shd w:val="clear" w:fill="FFFFFF"/>
-          <w:vertAlign w:val="baseline"/>
-        </w:rPr>
-        <w:t xml:space="preserve"> I used this paper to deeply understand and integrate the technical concept of </w:t>
-      </w:r>
-      <w:r>
-        <w:rPr>
-          <w:rFonts w:hint="default" w:ascii="Times New Roman" w:hAnsi="Times New Roman" w:cs="Times New Roman"/>
-          <w:b/>
-          <w:bCs/>
-          <w:i w:val="0"/>
-          <w:iCs w:val="0"/>
-          <w:color w:val="000000"/>
-          <w:sz w:val="24"/>
-          <w:szCs w:val="24"/>
-          <w:u w:val="none"/>
-          <w:shd w:val="clear" w:fill="FFFFFF"/>
-          <w:vertAlign w:val="baseline"/>
-        </w:rPr>
-        <w:t>Explainable AI (XAI)</w:t>
-      </w:r>
-      <w:r>
-        <w:rPr>
-          <w:rFonts w:hint="default" w:ascii="Times New Roman" w:hAnsi="Times New Roman" w:cs="Times New Roman"/>
-          <w:i w:val="0"/>
-          <w:iCs w:val="0"/>
-          <w:color w:val="000000"/>
-          <w:sz w:val="24"/>
-          <w:szCs w:val="24"/>
-          <w:u w:val="none"/>
-          <w:shd w:val="clear" w:fill="FFFFFF"/>
-          <w:vertAlign w:val="baseline"/>
-        </w:rPr>
-        <w:t xml:space="preserve"> into my proposed solutions.</w:t>
+          <w:b w:val="0"/>
+          <w:bCs w:val="0"/>
+        </w:rPr>
+      </w:pPr>
+      <w:r>
+        <w:rPr>
+          <w:rFonts w:hint="default" w:ascii="Times New Roman" w:hAnsi="Times New Roman" w:cs="Times New Roman"/>
+          <w:b w:val="0"/>
+          <w:bCs w:val="0"/>
+          <w:i w:val="0"/>
+          <w:iCs w:val="0"/>
+          <w:color w:val="000000"/>
+          <w:sz w:val="24"/>
+          <w:szCs w:val="24"/>
+          <w:u w:val="none"/>
+          <w:shd w:val="clear" w:fill="FFFFFF"/>
+          <w:vertAlign w:val="baseline"/>
+        </w:rPr>
+        <w:t>Adadi &amp; Berrada (2018): I used this paper to deeply understand and integrate the technical concept of Explainable AI (XAI) into my proposed solutions.</w:t>
       </w:r>
     </w:p>
     <w:p>
@@ -12001,37 +11922,25 @@
         <w:textAlignment w:val="baseline"/>
         <w:rPr>
           <w:rFonts w:hint="default" w:ascii="Times New Roman" w:hAnsi="Times New Roman" w:cs="Times New Roman"/>
-        </w:rPr>
-      </w:pPr>
-      <w:r>
-        <w:rPr>
-          <w:rFonts w:hint="default" w:ascii="Times New Roman" w:hAnsi="Times New Roman" w:cs="Times New Roman"/>
-          <w:b/>
-          <w:bCs/>
-          <w:i w:val="0"/>
-          <w:iCs w:val="0"/>
-          <w:color w:val="000000"/>
-          <w:sz w:val="24"/>
-          <w:szCs w:val="24"/>
-          <w:u w:val="none"/>
-          <w:shd w:val="clear" w:fill="FFFFFF"/>
-          <w:vertAlign w:val="baseline"/>
-        </w:rPr>
-        <w:t>Selwyn (2024):</w:t>
-      </w:r>
-      <w:r>
-        <w:rPr>
-          <w:rFonts w:hint="default" w:ascii="Times New Roman" w:hAnsi="Times New Roman" w:cs="Times New Roman"/>
-          <w:i w:val="0"/>
-          <w:iCs w:val="0"/>
-          <w:color w:val="000000"/>
-          <w:sz w:val="24"/>
-          <w:szCs w:val="24"/>
-          <w:u w:val="none"/>
-          <w:shd w:val="clear" w:fill="FFFFFF"/>
-          <w:vertAlign w:val="baseline"/>
-        </w:rPr>
-        <w:t xml:space="preserve"> This resource assisted me in identifying and articulating the risks of "cognitive atrophy" and the erosion of student autonomy.</w:t>
+          <w:b w:val="0"/>
+          <w:bCs w:val="0"/>
+        </w:rPr>
+      </w:pPr>
+      <w:r>
+        <w:rPr>
+          <w:rFonts w:hint="default" w:ascii="Times New Roman" w:hAnsi="Times New Roman" w:cs="Times New Roman"/>
+          <w:b w:val="0"/>
+          <w:bCs w:val="0"/>
+          <w:i w:val="0"/>
+          <w:iCs w:val="0"/>
+          <w:color w:val="000000"/>
+          <w:sz w:val="24"/>
+          <w:szCs w:val="24"/>
+          <w:u w:val="none"/>
+          <w:shd w:val="clear" w:fill="FFFFFF"/>
+          <w:vertAlign w:val="baseline"/>
+        </w:rPr>
+        <w:t>Selwyn (2024): This resource assisted me in identifying and articulating the risks of "cognitive atrophy" and the erosion of student autonomy.</w:t>
       </w:r>
     </w:p>
     <w:p>
@@ -12054,13 +11963,15 @@
         <w:textAlignment w:val="baseline"/>
         <w:rPr>
           <w:rFonts w:hint="default" w:ascii="Times New Roman" w:hAnsi="Times New Roman" w:cs="Times New Roman"/>
-        </w:rPr>
-      </w:pPr>
-      <w:r>
-        <w:rPr>
-          <w:rFonts w:hint="default" w:ascii="Times New Roman" w:hAnsi="Times New Roman" w:cs="Times New Roman"/>
-          <w:b/>
-          <w:bCs/>
+          <w:b w:val="0"/>
+          <w:bCs w:val="0"/>
+        </w:rPr>
+      </w:pPr>
+      <w:r>
+        <w:rPr>
+          <w:rFonts w:hint="default" w:ascii="Times New Roman" w:hAnsi="Times New Roman" w:cs="Times New Roman"/>
+          <w:b w:val="0"/>
+          <w:bCs w:val="0"/>
           <w:i w:val="0"/>
           <w:iCs w:val="0"/>
           <w:color w:val="000000"/>
@@ -12075,6 +11986,8 @@
       <w:r>
         <w:rPr>
           <w:rFonts w:hint="default" w:ascii="Times New Roman" w:hAnsi="Times New Roman" w:cs="Times New Roman"/>
+          <w:b w:val="0"/>
+          <w:bCs w:val="0"/>
           <w:i w:val="0"/>
           <w:iCs w:val="0"/>
           <w:color w:val="000000"/>
@@ -12107,43 +12020,31 @@
         <w:textAlignment w:val="baseline"/>
         <w:rPr>
           <w:rFonts w:hint="default" w:ascii="Times New Roman" w:hAnsi="Times New Roman" w:cs="Times New Roman"/>
-          <w:i w:val="0"/>
-          <w:iCs w:val="0"/>
-          <w:color w:val="000000"/>
-          <w:sz w:val="24"/>
-          <w:szCs w:val="24"/>
-          <w:u w:val="none"/>
-        </w:rPr>
-      </w:pPr>
-      <w:r>
-        <w:rPr>
-          <w:rFonts w:hint="default" w:ascii="Times New Roman" w:hAnsi="Times New Roman" w:cs="Times New Roman"/>
-          <w:b/>
-          <w:bCs/>
-          <w:i w:val="0"/>
-          <w:iCs w:val="0"/>
-          <w:color w:val="000000"/>
-          <w:sz w:val="24"/>
-          <w:szCs w:val="24"/>
-          <w:u w:val="none"/>
-          <w:shd w:val="clear" w:fill="FFFFFF"/>
-          <w:vertAlign w:val="baseline"/>
-        </w:rPr>
-        <w:t>Iterative Refinement:</w:t>
-      </w:r>
-      <w:r>
-        <w:rPr>
-          <w:rFonts w:hint="default" w:ascii="Times New Roman" w:hAnsi="Times New Roman" w:cs="Times New Roman"/>
-          <w:i w:val="0"/>
-          <w:iCs w:val="0"/>
-          <w:color w:val="000000"/>
-          <w:sz w:val="24"/>
-          <w:szCs w:val="24"/>
-          <w:u w:val="none"/>
-          <w:shd w:val="clear" w:fill="FFFFFF"/>
-          <w:vertAlign w:val="baseline"/>
-        </w:rPr>
-        <w:t xml:space="preserve"> The AI assisted in ensuring academic tone and grammatical precision. However, I maintained strict control over the "human-written" quality, repeatedly instructing the AI to modify its outputs to ensure they remained authentic to my voice and met my specific structural requirements.</w:t>
+          <w:b w:val="0"/>
+          <w:bCs w:val="0"/>
+          <w:i w:val="0"/>
+          <w:iCs w:val="0"/>
+          <w:color w:val="000000"/>
+          <w:sz w:val="24"/>
+          <w:szCs w:val="24"/>
+          <w:u w:val="none"/>
+        </w:rPr>
+      </w:pPr>
+      <w:r>
+        <w:rPr>
+          <w:rFonts w:hint="default" w:ascii="Times New Roman" w:hAnsi="Times New Roman" w:cs="Times New Roman"/>
+          <w:b w:val="0"/>
+          <w:bCs w:val="0"/>
+          <w:i w:val="0"/>
+          <w:iCs w:val="0"/>
+          <w:color w:val="000000"/>
+          <w:sz w:val="24"/>
+          <w:szCs w:val="24"/>
+          <w:u w:val="none"/>
+          <w:shd w:val="clear" w:fill="FFFFFF"/>
+          <w:vertAlign w:val="baseline"/>
+        </w:rPr>
+        <w:t>Iterative Refinement: The AI assisted in ensuring academic tone and grammatical precision. However, I maintained strict control over the "human-written" quality, repeatedly instructing the AI to modify its outputs to ensure they remained authentic to my voice and met my specific structural requirements.</w:t>
       </w:r>
     </w:p>
     <w:p>
@@ -12166,38 +12067,26 @@
         <w:textAlignment w:val="baseline"/>
         <w:rPr>
           <w:rFonts w:hint="default" w:ascii="Times New Roman" w:hAnsi="Times New Roman" w:cs="Times New Roman"/>
-          <w:color w:val="auto"/>
-        </w:rPr>
-      </w:pPr>
-      <w:r>
-        <w:rPr>
-          <w:rFonts w:hint="default" w:ascii="Times New Roman" w:hAnsi="Times New Roman" w:eastAsia="SimSun" w:cs="Times New Roman"/>
-          <w:b/>
-          <w:bCs/>
-          <w:i w:val="0"/>
-          <w:iCs w:val="0"/>
-          <w:color w:val="000000"/>
-          <w:sz w:val="24"/>
-          <w:szCs w:val="24"/>
-          <w:u w:val="none"/>
-          <w:shd w:val="clear" w:fill="FFFFFF"/>
-          <w:vertAlign w:val="baseline"/>
-        </w:rPr>
-        <w:t>Verification:</w:t>
-      </w:r>
-      <w:r>
-        <w:rPr>
-          <w:rFonts w:hint="default" w:ascii="Times New Roman" w:hAnsi="Times New Roman" w:eastAsia="SimSun" w:cs="Times New Roman"/>
-          <w:i w:val="0"/>
-          <w:iCs w:val="0"/>
-          <w:color w:val="000000"/>
-          <w:sz w:val="24"/>
-          <w:szCs w:val="24"/>
-          <w:u w:val="none"/>
-          <w:shd w:val="clear" w:fill="FFFFFF"/>
-          <w:vertAlign w:val="baseline"/>
-        </w:rPr>
-        <w:t xml:space="preserve"> I personally reviewed and adjusted every section to ensure that the AI’s assistance remained secondary to my own research and intellectual direction</w:t>
+          <w:b w:val="0"/>
+          <w:bCs w:val="0"/>
+          <w:color w:val="auto"/>
+        </w:rPr>
+      </w:pPr>
+      <w:r>
+        <w:rPr>
+          <w:rFonts w:hint="default" w:ascii="Times New Roman" w:hAnsi="Times New Roman" w:eastAsia="SimSun" w:cs="Times New Roman"/>
+          <w:b w:val="0"/>
+          <w:bCs w:val="0"/>
+          <w:i w:val="0"/>
+          <w:iCs w:val="0"/>
+          <w:color w:val="000000"/>
+          <w:sz w:val="24"/>
+          <w:szCs w:val="24"/>
+          <w:u w:val="none"/>
+          <w:shd w:val="clear" w:fill="FFFFFF"/>
+          <w:vertAlign w:val="baseline"/>
+        </w:rPr>
+        <w:t>Verification: I personally reviewed and adjusted every section to ensure that the AI’s assistance remained secondary to my own research and intellectual direction</w:t>
       </w:r>
     </w:p>
     <w:p>
@@ -12206,6 +12095,7 @@
         <w:keepLines w:val="0"/>
         <w:widowControl/>
         <w:numPr>
+          <w:ilvl w:val="0"/>
           <w:numId w:val="0"/>
         </w:numPr>
         <w:suppressLineNumbers w:val="0"/>
@@ -12834,6 +12724,7 @@
         <w:keepLines w:val="0"/>
         <w:widowControl/>
         <w:numPr>
+          <w:ilvl w:val="0"/>
           <w:numId w:val="0"/>
         </w:numPr>
         <w:suppressLineNumbers w:val="0"/>
@@ -13009,6 +12900,7 @@
         <w:keepLines w:val="0"/>
         <w:widowControl/>
         <w:numPr>
+          <w:ilvl w:val="0"/>
           <w:numId w:val="0"/>
         </w:numPr>
         <w:suppressLineNumbers w:val="0"/>
@@ -13188,6 +13080,7 @@
         <w:keepLines w:val="0"/>
         <w:widowControl/>
         <w:numPr>
+          <w:ilvl w:val="0"/>
           <w:numId w:val="0"/>
         </w:numPr>
         <w:suppressLineNumbers w:val="0"/>
@@ -13387,6 +13280,7 @@
         <w:keepLines w:val="0"/>
         <w:widowControl/>
         <w:numPr>
+          <w:ilvl w:val="0"/>
           <w:numId w:val="0"/>
         </w:numPr>
         <w:suppressLineNumbers w:val="0"/>
@@ -13470,6 +13364,7 @@
         <w:keepLines w:val="0"/>
         <w:widowControl/>
         <w:numPr>
+          <w:ilvl w:val="0"/>
           <w:numId w:val="0"/>
         </w:numPr>
         <w:suppressLineNumbers w:val="0"/>
@@ -13608,6 +13503,7 @@
         <w:keepLines w:val="0"/>
         <w:widowControl/>
         <w:numPr>
+          <w:ilvl w:val="0"/>
           <w:numId w:val="0"/>
         </w:numPr>
         <w:suppressLineNumbers w:val="0"/>
@@ -13691,6 +13587,7 @@
         <w:keepLines w:val="0"/>
         <w:widowControl/>
         <w:numPr>
+          <w:ilvl w:val="0"/>
           <w:numId w:val="0"/>
         </w:numPr>
         <w:suppressLineNumbers w:val="0"/>
@@ -13775,6 +13672,7 @@
         <w:keepLines w:val="0"/>
         <w:widowControl/>
         <w:numPr>
+          <w:ilvl w:val="0"/>
           <w:numId w:val="0"/>
         </w:numPr>
         <w:suppressLineNumbers w:val="0"/>
@@ -13941,6 +13839,7 @@
         <w:keepLines w:val="0"/>
         <w:widowControl/>
         <w:numPr>
+          <w:ilvl w:val="0"/>
           <w:numId w:val="0"/>
         </w:numPr>
         <w:suppressLineNumbers w:val="0"/>
@@ -14150,6 +14049,7 @@
         <w:keepLines w:val="0"/>
         <w:widowControl/>
         <w:numPr>
+          <w:ilvl w:val="0"/>
           <w:numId w:val="0"/>
         </w:numPr>
         <w:suppressLineNumbers w:val="0"/>
@@ -14301,6 +14201,7 @@
         <w:keepLines w:val="0"/>
         <w:widowControl/>
         <w:numPr>
+          <w:ilvl w:val="0"/>
           <w:numId w:val="0"/>
         </w:numPr>
         <w:suppressLineNumbers w:val="0"/>
@@ -14438,6 +14339,7 @@
         <w:keepLines w:val="0"/>
         <w:widowControl/>
         <w:numPr>
+          <w:ilvl w:val="0"/>
           <w:numId w:val="0"/>
         </w:numPr>
         <w:suppressLineNumbers w:val="0"/>
@@ -14588,6 +14490,7 @@
         <w:keepLines w:val="0"/>
         <w:widowControl/>
         <w:numPr>
+          <w:ilvl w:val="0"/>
           <w:numId w:val="0"/>
         </w:numPr>
         <w:suppressLineNumbers w:val="0"/>
@@ -14725,6 +14628,7 @@
         <w:keepLines w:val="0"/>
         <w:widowControl/>
         <w:numPr>
+          <w:ilvl w:val="0"/>
           <w:numId w:val="0"/>
         </w:numPr>
         <w:suppressLineNumbers w:val="0"/>
@@ -14882,6 +14786,7 @@
         <w:keepLines w:val="0"/>
         <w:widowControl/>
         <w:numPr>
+          <w:ilvl w:val="0"/>
           <w:numId w:val="0"/>
         </w:numPr>
         <w:suppressLineNumbers w:val="0"/>
@@ -15023,6 +14928,7 @@
         <w:keepLines w:val="0"/>
         <w:widowControl/>
         <w:numPr>
+          <w:ilvl w:val="0"/>
           <w:numId w:val="0"/>
         </w:numPr>
         <w:suppressLineNumbers w:val="0"/>
@@ -15180,6 +15086,7 @@
         <w:keepLines w:val="0"/>
         <w:widowControl/>
         <w:numPr>
+          <w:ilvl w:val="0"/>
           <w:numId w:val="0"/>
         </w:numPr>
         <w:suppressLineNumbers w:val="0"/>
@@ -15337,6 +15244,7 @@
         <w:keepLines w:val="0"/>
         <w:widowControl/>
         <w:numPr>
+          <w:ilvl w:val="0"/>
           <w:numId w:val="0"/>
         </w:numPr>
         <w:suppressLineNumbers w:val="0"/>
@@ -15494,6 +15402,7 @@
         <w:keepLines w:val="0"/>
         <w:widowControl/>
         <w:numPr>
+          <w:ilvl w:val="0"/>
           <w:numId w:val="0"/>
         </w:numPr>
         <w:suppressLineNumbers w:val="0"/>
@@ -15635,6 +15544,7 @@
         <w:keepLines w:val="0"/>
         <w:widowControl/>
         <w:numPr>
+          <w:ilvl w:val="0"/>
           <w:numId w:val="0"/>
         </w:numPr>
         <w:suppressLineNumbers w:val="0"/>
@@ -15776,6 +15686,7 @@
         <w:keepLines w:val="0"/>
         <w:widowControl/>
         <w:numPr>
+          <w:ilvl w:val="0"/>
           <w:numId w:val="0"/>
         </w:numPr>
         <w:suppressLineNumbers w:val="0"/>
@@ -15933,6 +15844,7 @@
         <w:keepLines w:val="0"/>
         <w:widowControl/>
         <w:numPr>
+          <w:ilvl w:val="0"/>
           <w:numId w:val="0"/>
         </w:numPr>
         <w:suppressLineNumbers w:val="0"/>
@@ -16151,6 +16063,7 @@
         <w:keepLines w:val="0"/>
         <w:widowControl/>
         <w:numPr>
+          <w:ilvl w:val="0"/>
           <w:numId w:val="0"/>
         </w:numPr>
         <w:suppressLineNumbers w:val="0"/>
@@ -16235,6 +16148,7 @@
         <w:keepLines w:val="0"/>
         <w:widowControl/>
         <w:numPr>
+          <w:ilvl w:val="0"/>
           <w:numId w:val="0"/>
         </w:numPr>
         <w:suppressLineNumbers w:val="0"/>
@@ -16259,6 +16173,7 @@
         <w:keepLines w:val="0"/>
         <w:widowControl/>
         <w:numPr>
+          <w:ilvl w:val="0"/>
           <w:numId w:val="0"/>
         </w:numPr>
         <w:suppressLineNumbers w:val="0"/>
@@ -16468,7 +16383,7 @@
       <w:fldChar w:fldCharType="separate"/>
     </w:r>
     <w:r>
-      <w:t>24/02/2026</w:t>
+      <w:t>25/02/2026</w:t>
     </w:r>
     <w:r>
       <w:fldChar w:fldCharType="end"/>

</xml_diff>

<commit_message>
Updated submission date in assignment1
</commit_message>
<xml_diff>
--- a/Assignments/Assignment1/Assignment1_Truong Ngoc Gia Hieu_105565520_Report.docx
+++ b/Assignments/Assignment1/Assignment1_Truong Ngoc Gia Hieu_105565520_Report.docx
@@ -15,9 +15,9 @@
           <w:lang w:val="en-US"/>
         </w:rPr>
       </w:pPr>
-      <w:bookmarkStart w:id="0" w:name="_Toc19506"/>
+      <w:bookmarkStart w:id="0" w:name="_Toc1248"/>
       <w:bookmarkStart w:id="1" w:name="_Toc25351"/>
-      <w:bookmarkStart w:id="2" w:name="_Toc1248"/>
+      <w:bookmarkStart w:id="2" w:name="_Toc19506"/>
       <w:r>
         <w:rPr>
           <w:rFonts w:hint="default" w:ascii="Times New Roman" w:hAnsi="Times New Roman" w:cs="Times New Roman"/>
@@ -160,8 +160,6 @@
           <w:color w:val="auto"/>
         </w:rPr>
       </w:pPr>
-      <w:bookmarkStart w:id="9" w:name="_GoBack"/>
-      <w:bookmarkEnd w:id="9"/>
       <w:r>
         <w:rPr>
           <w:rFonts w:hint="default" w:ascii="Times New Roman" w:hAnsi="Times New Roman" w:cs="Times New Roman"/>
@@ -800,6 +798,52 @@
         </w:rPr>
         <w:t xml:space="preserve"> </w:t>
       </w:r>
+      <w:r>
+        <w:rPr>
+          <w:rFonts w:hint="default" w:ascii="Times New Roman" w:hAnsi="Times New Roman" w:cs="Times New Roman"/>
+          <w:i w:val="0"/>
+          <w:iCs w:val="0"/>
+          <w:caps w:val="0"/>
+          <w:color w:val="auto"/>
+          <w:spacing w:val="0"/>
+          <w:sz w:val="25"/>
+          <w:szCs w:val="25"/>
+          <w:shd w:val="clear" w:fill="FFFFFF"/>
+          <w:lang w:val="en-US"/>
+        </w:rPr>
+        <w:t>Feb 28</w:t>
+      </w:r>
+      <w:r>
+        <w:rPr>
+          <w:rFonts w:hint="default" w:ascii="Times New Roman" w:hAnsi="Times New Roman" w:cs="Times New Roman"/>
+          <w:i w:val="0"/>
+          <w:iCs w:val="0"/>
+          <w:caps w:val="0"/>
+          <w:color w:val="auto"/>
+          <w:spacing w:val="0"/>
+          <w:sz w:val="25"/>
+          <w:szCs w:val="25"/>
+          <w:shd w:val="clear" w:fill="FFFFFF"/>
+          <w:vertAlign w:val="superscript"/>
+          <w:lang w:val="en-US"/>
+        </w:rPr>
+        <w:t>th</w:t>
+      </w:r>
+      <w:r>
+        <w:rPr>
+          <w:rFonts w:hint="default" w:ascii="Times New Roman" w:hAnsi="Times New Roman" w:cs="Times New Roman"/>
+          <w:i w:val="0"/>
+          <w:iCs w:val="0"/>
+          <w:caps w:val="0"/>
+          <w:color w:val="auto"/>
+          <w:spacing w:val="0"/>
+          <w:sz w:val="25"/>
+          <w:szCs w:val="25"/>
+          <w:shd w:val="clear" w:fill="FFFFFF"/>
+          <w:lang w:val="en-US"/>
+        </w:rPr>
+        <w:t>, 2026</w:t>
+      </w:r>
     </w:p>
     <w:p>
       <w:pPr>
@@ -852,7 +896,26 @@
           <w:shd w:val="clear" w:fill="FFFFFF"/>
           <w:lang w:val="en-US"/>
         </w:rPr>
-        <w:t>7068 words</w:t>
+        <w:t>7068 word</w:t>
+      </w:r>
+      <w:bookmarkStart w:id="9" w:name="_GoBack"/>
+      <w:bookmarkEnd w:id="9"/>
+      <w:r>
+        <w:rPr>
+          <w:rFonts w:hint="default" w:ascii="Times New Roman" w:hAnsi="Times New Roman" w:cs="Times New Roman"/>
+          <w:b w:val="0"/>
+          <w:bCs w:val="0"/>
+          <w:i w:val="0"/>
+          <w:iCs w:val="0"/>
+          <w:caps w:val="0"/>
+          <w:color w:val="auto"/>
+          <w:spacing w:val="0"/>
+          <w:sz w:val="24"/>
+          <w:szCs w:val="24"/>
+          <w:shd w:val="clear" w:fill="FFFFFF"/>
+          <w:lang w:val="en-US"/>
+        </w:rPr>
+        <w:t>s</w:t>
       </w:r>
     </w:p>
     <w:p>
@@ -885,9 +948,9 @@
           <w:shd w:val="clear" w:color="auto" w:fill="auto"/>
         </w:rPr>
       </w:pPr>
-      <w:bookmarkStart w:id="6" w:name="_Toc19771"/>
-      <w:bookmarkStart w:id="7" w:name="_Toc166571946"/>
-      <w:bookmarkStart w:id="8" w:name="_Toc3434"/>
+      <w:bookmarkStart w:id="6" w:name="_Toc166571946"/>
+      <w:bookmarkStart w:id="7" w:name="_Toc3434"/>
+      <w:bookmarkStart w:id="8" w:name="_Toc19771"/>
       <w:r>
         <w:rPr>
           <w:rFonts w:hint="default" w:ascii="Times New Roman" w:hAnsi="Times New Roman" w:cs="Times New Roman"/>
@@ -17562,7 +17625,7 @@
       <w:fldChar w:fldCharType="separate"/>
     </w:r>
     <w:r>
-      <w:t>25/02/2026</w:t>
+      <w:t>26/02/2026</w:t>
     </w:r>
     <w:r>
       <w:fldChar w:fldCharType="end"/>

</xml_diff>